<commit_message>
AutoCommit_3 декабря 2023 г. 23:18:53_SibNout2023
</commit_message>
<xml_diff>
--- a/2ОИБАС1322_ОпСис_/Проверено/Лаб_1_ВоскобоеваЯнаНиколаевна_2ОИБАС1322.docx
+++ b/2ОИБАС1322_ОпСис_/Проверено/Лаб_1_ВоскобоеваЯнаНиколаевна_2ОИБАС1322.docx
@@ -1,6 +1,6 @@
 
 <file path=word/document.xml><?xml version="1.0" encoding="utf-8"?>
-<w:document xmlns:wpc="http://schemas.microsoft.com/office/word/2010/wordprocessingCanvas" xmlns:cx="http://schemas.microsoft.com/office/drawing/2014/chartex" xmlns:cx1="http://schemas.microsoft.com/office/drawing/2015/9/8/chartex" xmlns:cx2="http://schemas.microsoft.com/office/drawing/2015/10/21/chartex" xmlns:cx3="http://schemas.microsoft.com/office/drawing/2016/5/9/chartex" xmlns:cx4="http://schemas.microsoft.com/office/drawing/2016/5/10/chartex" xmlns:cx5="http://schemas.microsoft.com/office/drawing/2016/5/11/chartex" xmlns:cx6="http://schemas.microsoft.com/office/drawing/2016/5/12/chartex" xmlns:cx7="http://schemas.microsoft.com/office/drawing/2016/5/13/chartex" xmlns:cx8="http://schemas.microsoft.com/office/drawing/2016/5/14/chartex" xmlns:mc="http://schemas.openxmlformats.org/markup-compatibility/2006" xmlns:aink="http://schemas.microsoft.com/office/drawing/2016/ink" xmlns:am3d="http://schemas.microsoft.com/office/drawing/2017/model3d" xmlns:o="urn:schemas-microsoft-com:office:office" xmlns:oel="http://schemas.microsoft.com/office/2019/extlst" xmlns:r="http://schemas.openxmlformats.org/officeDocument/2006/relationships" xmlns:m="http://schemas.openxmlformats.org/officeDocument/2006/math" xmlns:v="urn:schemas-microsoft-com:vml" xmlns:wp14="http://schemas.microsoft.com/office/word/2010/wordprocessingDrawing" xmlns:wp="http://schemas.openxmlformats.org/drawingml/2006/wordprocessingDrawing" xmlns:w10="urn:schemas-microsoft-com:office:word" xmlns:w="http://schemas.openxmlformats.org/wordprocessingml/2006/main" xmlns:w14="http://schemas.microsoft.com/office/word/2010/wordml" xmlns:w15="http://schemas.microsoft.com/office/word/2012/wordml" xmlns:w16cex="http://schemas.microsoft.com/office/word/2018/wordml/cex" xmlns:w16cid="http://schemas.microsoft.com/office/word/2016/wordml/cid" xmlns:w16="http://schemas.microsoft.com/office/word/2018/wordml" xmlns:w16sdtdh="http://schemas.microsoft.com/office/word/2020/wordml/sdtdatahash" xmlns:w16se="http://schemas.microsoft.com/office/word/2015/wordml/symex" xmlns:wpg="http://schemas.microsoft.com/office/word/2010/wordprocessingGroup" xmlns:wpi="http://schemas.microsoft.com/office/word/2010/wordprocessingInk" xmlns:wne="http://schemas.microsoft.com/office/word/2006/wordml" xmlns:wps="http://schemas.microsoft.com/office/word/2010/wordprocessingShape" mc:Ignorable="w14 w15 w16se w16cid w16 w16cex w16sdtdh wp14">
+<w:document xmlns:wpc="http://schemas.microsoft.com/office/word/2010/wordprocessingCanvas" xmlns:cx="http://schemas.microsoft.com/office/drawing/2014/chartex" xmlns:mc="http://schemas.openxmlformats.org/markup-compatibility/2006" xmlns:o="urn:schemas-microsoft-com:office:office" xmlns:r="http://schemas.openxmlformats.org/officeDocument/2006/relationships" xmlns:m="http://schemas.openxmlformats.org/officeDocument/2006/math" xmlns:v="urn:schemas-microsoft-com:vml" xmlns:wp14="http://schemas.microsoft.com/office/word/2010/wordprocessingDrawing" xmlns:wp="http://schemas.openxmlformats.org/drawingml/2006/wordprocessingDrawing" xmlns:w10="urn:schemas-microsoft-com:office:word" xmlns:w="http://schemas.openxmlformats.org/wordprocessingml/2006/main" xmlns:w14="http://schemas.microsoft.com/office/word/2010/wordml" xmlns:w15="http://schemas.microsoft.com/office/word/2012/wordml" xmlns:w16se="http://schemas.microsoft.com/office/word/2015/wordml/symex" xmlns:wpg="http://schemas.microsoft.com/office/word/2010/wordprocessingGroup" xmlns:wpi="http://schemas.microsoft.com/office/word/2010/wordprocessingInk" xmlns:wne="http://schemas.microsoft.com/office/word/2006/wordml" xmlns:wps="http://schemas.microsoft.com/office/word/2010/wordprocessingShape" mc:Ignorable="w14 w15 w16se wp14">
   <w:body>
     <w:p>
       <w:pPr>
@@ -351,7 +351,7 @@
           <w:szCs w:val="28"/>
           <w:shd w:val="clear" w:color="auto" w:fill="FFFFFF"/>
         </w:rPr>
-        <w:t>Студентка</w:t>
+        <w:t xml:space="preserve">Студент: </w:t>
       </w:r>
       <w:r>
         <w:rPr>
@@ -360,26 +360,10 @@
           <w:szCs w:val="28"/>
           <w:shd w:val="clear" w:color="auto" w:fill="FFFFFF"/>
         </w:rPr>
-        <w:t xml:space="preserve">: </w:t>
-      </w:r>
-      <w:r>
-        <w:rPr>
-          <w:rFonts w:ascii="Times New Roman" w:hAnsi="Times New Roman"/>
-          <w:sz w:val="28"/>
-          <w:szCs w:val="28"/>
-          <w:shd w:val="clear" w:color="auto" w:fill="FFFFFF"/>
-        </w:rPr>
         <w:t>Воскобоева Яна</w:t>
       </w:r>
-      <w:r>
-        <w:rPr>
-          <w:rFonts w:ascii="Times New Roman" w:hAnsi="Times New Roman"/>
-          <w:sz w:val="28"/>
-          <w:szCs w:val="28"/>
-          <w:shd w:val="clear" w:color="auto" w:fill="FFFFFF"/>
-        </w:rPr>
-        <w:t>.</w:t>
-      </w:r>
+      <w:bookmarkStart w:id="0" w:name="_GoBack"/>
+      <w:bookmarkEnd w:id="0"/>
     </w:p>
     <w:p>
       <w:pPr>
@@ -506,6 +490,7 @@
           <w:shd w:val="clear" w:color="auto" w:fill="FFFFFF"/>
         </w:rPr>
       </w:pPr>
+      <w:proofErr w:type="spellStart"/>
       <w:r>
         <w:rPr>
           <w:rFonts w:ascii="Times New Roman" w:hAnsi="Times New Roman"/>
@@ -513,7 +498,17 @@
           <w:szCs w:val="28"/>
           <w:shd w:val="clear" w:color="auto" w:fill="FFFFFF"/>
         </w:rPr>
-        <w:t>Сибирев И.В.</w:t>
+        <w:t>Сибирев</w:t>
+      </w:r>
+      <w:proofErr w:type="spellEnd"/>
+      <w:r>
+        <w:rPr>
+          <w:rFonts w:ascii="Times New Roman" w:hAnsi="Times New Roman"/>
+          <w:sz w:val="28"/>
+          <w:szCs w:val="28"/>
+          <w:shd w:val="clear" w:color="auto" w:fill="FFFFFF"/>
+        </w:rPr>
+        <w:t xml:space="preserve"> И.В.</w:t>
       </w:r>
     </w:p>
     <w:p>
@@ -534,7 +529,27 @@
           <w:szCs w:val="28"/>
           <w:shd w:val="clear" w:color="auto" w:fill="FFFFFF"/>
         </w:rPr>
-        <w:t>Оценка за работу :_______</w:t>
+        <w:t xml:space="preserve">Оценка за </w:t>
+      </w:r>
+      <w:proofErr w:type="gramStart"/>
+      <w:r>
+        <w:rPr>
+          <w:rFonts w:ascii="Times New Roman" w:hAnsi="Times New Roman"/>
+          <w:sz w:val="28"/>
+          <w:szCs w:val="28"/>
+          <w:shd w:val="clear" w:color="auto" w:fill="FFFFFF"/>
+        </w:rPr>
+        <w:t>работу :</w:t>
+      </w:r>
+      <w:proofErr w:type="gramEnd"/>
+      <w:r>
+        <w:rPr>
+          <w:rFonts w:ascii="Times New Roman" w:hAnsi="Times New Roman"/>
+          <w:sz w:val="28"/>
+          <w:szCs w:val="28"/>
+          <w:shd w:val="clear" w:color="auto" w:fill="FFFFFF"/>
+        </w:rPr>
+        <w:t>_______</w:t>
       </w:r>
     </w:p>
     <w:p>
@@ -665,6 +680,7 @@
           <w:szCs w:val="28"/>
           <w:lang w:eastAsia="ru-RU"/>
         </w:rPr>
+        <w:lastRenderedPageBreak/>
         <w:t xml:space="preserve">Лабораторная </w:t>
       </w:r>
       <w:r>
@@ -1034,6 +1050,7 @@
           <w:sz w:val="28"/>
           <w:lang w:eastAsia="ru-RU"/>
         </w:rPr>
+        <w:lastRenderedPageBreak/>
         <w:drawing>
           <wp:inline distT="0" distB="0" distL="0" distR="0" wp14:anchorId="10A2E435" wp14:editId="292B8FA4">
             <wp:extent cx="5940425" cy="3408680"/>
@@ -1187,6 +1204,7 @@
           <w:sz w:val="28"/>
           <w:lang w:eastAsia="ru-RU"/>
         </w:rPr>
+        <w:lastRenderedPageBreak/>
         <w:drawing>
           <wp:inline distT="0" distB="0" distL="0" distR="0" wp14:anchorId="067A5A8B" wp14:editId="67589A2A">
             <wp:extent cx="5940425" cy="3220720"/>
@@ -1304,6 +1322,7 @@
         <w:rPr>
           <w:noProof/>
           <w:sz w:val="28"/>
+          <w:lang w:eastAsia="ru-RU"/>
         </w:rPr>
         <w:drawing>
           <wp:inline distT="0" distB="0" distL="0" distR="0" wp14:anchorId="5A14C42B" wp14:editId="7E0A7780">
@@ -1392,7 +1411,7 @@
 </file>
 
 <file path=word/numbering.xml><?xml version="1.0" encoding="utf-8"?>
-<w:numbering xmlns:wpc="http://schemas.microsoft.com/office/word/2010/wordprocessingCanvas" xmlns:cx="http://schemas.microsoft.com/office/drawing/2014/chartex" xmlns:cx1="http://schemas.microsoft.com/office/drawing/2015/9/8/chartex" xmlns:cx2="http://schemas.microsoft.com/office/drawing/2015/10/21/chartex" xmlns:cx3="http://schemas.microsoft.com/office/drawing/2016/5/9/chartex" xmlns:cx4="http://schemas.microsoft.com/office/drawing/2016/5/10/chartex" xmlns:cx5="http://schemas.microsoft.com/office/drawing/2016/5/11/chartex" xmlns:cx6="http://schemas.microsoft.com/office/drawing/2016/5/12/chartex" xmlns:cx7="http://schemas.microsoft.com/office/drawing/2016/5/13/chartex" xmlns:cx8="http://schemas.microsoft.com/office/drawing/2016/5/14/chartex" xmlns:mc="http://schemas.openxmlformats.org/markup-compatibility/2006" xmlns:aink="http://schemas.microsoft.com/office/drawing/2016/ink" xmlns:am3d="http://schemas.microsoft.com/office/drawing/2017/model3d" xmlns:o="urn:schemas-microsoft-com:office:office" xmlns:oel="http://schemas.microsoft.com/office/2019/extlst" xmlns:r="http://schemas.openxmlformats.org/officeDocument/2006/relationships" xmlns:m="http://schemas.openxmlformats.org/officeDocument/2006/math" xmlns:v="urn:schemas-microsoft-com:vml" xmlns:wp14="http://schemas.microsoft.com/office/word/2010/wordprocessingDrawing" xmlns:wp="http://schemas.openxmlformats.org/drawingml/2006/wordprocessingDrawing" xmlns:w10="urn:schemas-microsoft-com:office:word" xmlns:w="http://schemas.openxmlformats.org/wordprocessingml/2006/main" xmlns:w14="http://schemas.microsoft.com/office/word/2010/wordml" xmlns:w15="http://schemas.microsoft.com/office/word/2012/wordml" xmlns:w16cex="http://schemas.microsoft.com/office/word/2018/wordml/cex" xmlns:w16cid="http://schemas.microsoft.com/office/word/2016/wordml/cid" xmlns:w16="http://schemas.microsoft.com/office/word/2018/wordml" xmlns:w16sdtdh="http://schemas.microsoft.com/office/word/2020/wordml/sdtdatahash" xmlns:w16se="http://schemas.microsoft.com/office/word/2015/wordml/symex" xmlns:wpg="http://schemas.microsoft.com/office/word/2010/wordprocessingGroup" xmlns:wpi="http://schemas.microsoft.com/office/word/2010/wordprocessingInk" xmlns:wne="http://schemas.microsoft.com/office/word/2006/wordml" xmlns:wps="http://schemas.microsoft.com/office/word/2010/wordprocessingShape" mc:Ignorable="w14 w15 w16se w16cid w16 w16cex w16sdtdh wp14">
+<w:numbering xmlns:wpc="http://schemas.microsoft.com/office/word/2010/wordprocessingCanvas" xmlns:cx="http://schemas.microsoft.com/office/drawing/2014/chartex" xmlns:mc="http://schemas.openxmlformats.org/markup-compatibility/2006" xmlns:o="urn:schemas-microsoft-com:office:office" xmlns:r="http://schemas.openxmlformats.org/officeDocument/2006/relationships" xmlns:m="http://schemas.openxmlformats.org/officeDocument/2006/math" xmlns:v="urn:schemas-microsoft-com:vml" xmlns:wp14="http://schemas.microsoft.com/office/word/2010/wordprocessingDrawing" xmlns:wp="http://schemas.openxmlformats.org/drawingml/2006/wordprocessingDrawing" xmlns:w10="urn:schemas-microsoft-com:office:word" xmlns:w="http://schemas.openxmlformats.org/wordprocessingml/2006/main" xmlns:w14="http://schemas.microsoft.com/office/word/2010/wordml" xmlns:w15="http://schemas.microsoft.com/office/word/2012/wordml" xmlns:w16se="http://schemas.microsoft.com/office/word/2015/wordml/symex" xmlns:wpg="http://schemas.microsoft.com/office/word/2010/wordprocessingGroup" xmlns:wpi="http://schemas.microsoft.com/office/word/2010/wordprocessingInk" xmlns:wne="http://schemas.microsoft.com/office/word/2006/wordml" xmlns:wps="http://schemas.microsoft.com/office/word/2010/wordprocessingShape" mc:Ignorable="w14 w15 w16se wp14">
   <w:abstractNum w:abstractNumId="0" w15:restartNumberingAfterBreak="0">
     <w:nsid w:val="04FA1B39"/>
     <w:multiLevelType w:val="hybridMultilevel"/>
@@ -1926,7 +1945,7 @@
       </w:pPr>
     </w:lvl>
   </w:abstractNum>
-  <w:num w:numId="1" w16cid:durableId="1297108319">
+  <w:num w:numId="1">
     <w:abstractNumId w:val="0"/>
     <w:lvlOverride w:ilvl="0">
       <w:startOverride w:val="1"/>
@@ -1956,29 +1975,29 @@
       <w:startOverride w:val="1"/>
     </w:lvlOverride>
   </w:num>
-  <w:num w:numId="2" w16cid:durableId="1935437273">
+  <w:num w:numId="2">
     <w:abstractNumId w:val="3"/>
   </w:num>
-  <w:num w:numId="3" w16cid:durableId="317268418">
+  <w:num w:numId="3">
     <w:abstractNumId w:val="1"/>
   </w:num>
-  <w:num w:numId="4" w16cid:durableId="1175924863">
+  <w:num w:numId="4">
     <w:abstractNumId w:val="5"/>
   </w:num>
-  <w:num w:numId="5" w16cid:durableId="868565865">
+  <w:num w:numId="5">
     <w:abstractNumId w:val="0"/>
   </w:num>
-  <w:num w:numId="6" w16cid:durableId="558133920">
+  <w:num w:numId="6">
     <w:abstractNumId w:val="2"/>
   </w:num>
-  <w:num w:numId="7" w16cid:durableId="147598163">
+  <w:num w:numId="7">
     <w:abstractNumId w:val="4"/>
   </w:num>
 </w:numbering>
 </file>
 
 <file path=word/styles.xml><?xml version="1.0" encoding="utf-8"?>
-<w:styles xmlns:mc="http://schemas.openxmlformats.org/markup-compatibility/2006" xmlns:r="http://schemas.openxmlformats.org/officeDocument/2006/relationships" xmlns:w="http://schemas.openxmlformats.org/wordprocessingml/2006/main" xmlns:w14="http://schemas.microsoft.com/office/word/2010/wordml" xmlns:w15="http://schemas.microsoft.com/office/word/2012/wordml" xmlns:w16cex="http://schemas.microsoft.com/office/word/2018/wordml/cex" xmlns:w16cid="http://schemas.microsoft.com/office/word/2016/wordml/cid" xmlns:w16="http://schemas.microsoft.com/office/word/2018/wordml" xmlns:w16sdtdh="http://schemas.microsoft.com/office/word/2020/wordml/sdtdatahash" xmlns:w16se="http://schemas.microsoft.com/office/word/2015/wordml/symex" mc:Ignorable="w14 w15 w16se w16cid w16 w16cex w16sdtdh">
+<w:styles xmlns:mc="http://schemas.openxmlformats.org/markup-compatibility/2006" xmlns:r="http://schemas.openxmlformats.org/officeDocument/2006/relationships" xmlns:w="http://schemas.openxmlformats.org/wordprocessingml/2006/main" xmlns:w14="http://schemas.microsoft.com/office/word/2010/wordml" xmlns:w15="http://schemas.microsoft.com/office/word/2012/wordml" xmlns:w16se="http://schemas.microsoft.com/office/word/2015/wordml/symex" mc:Ignorable="w14 w15 w16se">
   <w:docDefaults>
     <w:rPrDefault>
       <w:rPr>
@@ -1994,7 +2013,7 @@
       </w:pPr>
     </w:pPrDefault>
   </w:docDefaults>
-  <w:latentStyles w:defLockedState="0" w:defUIPriority="99" w:defSemiHidden="0" w:defUnhideWhenUsed="0" w:defQFormat="0" w:count="376">
+  <w:latentStyles w:defLockedState="0" w:defUIPriority="99" w:defSemiHidden="0" w:defUnhideWhenUsed="0" w:defQFormat="0" w:count="371">
     <w:lsdException w:name="Normal" w:uiPriority="0" w:qFormat="1"/>
     <w:lsdException w:name="heading 1" w:uiPriority="9" w:qFormat="1"/>
     <w:lsdException w:name="heading 2" w:semiHidden="1" w:uiPriority="9" w:unhideWhenUsed="1" w:qFormat="1"/>
@@ -2366,11 +2385,6 @@
     <w:lsdException w:name="List Table 5 Dark Accent 6" w:uiPriority="50"/>
     <w:lsdException w:name="List Table 6 Colorful Accent 6" w:uiPriority="51"/>
     <w:lsdException w:name="List Table 7 Colorful Accent 6" w:uiPriority="52"/>
-    <w:lsdException w:name="Mention" w:semiHidden="1" w:unhideWhenUsed="1"/>
-    <w:lsdException w:name="Smart Hyperlink" w:semiHidden="1" w:unhideWhenUsed="1"/>
-    <w:lsdException w:name="Hashtag" w:semiHidden="1" w:unhideWhenUsed="1"/>
-    <w:lsdException w:name="Unresolved Mention" w:semiHidden="1" w:unhideWhenUsed="1"/>
-    <w:lsdException w:name="Smart Link" w:semiHidden="1" w:unhideWhenUsed="1"/>
   </w:latentStyles>
   <w:style w:type="paragraph" w:default="1" w:styleId="a">
     <w:name w:val="Normal"/>

</xml_diff>